<commit_message>
- Update file for new verision.
</commit_message>
<xml_diff>
--- a/src/assets/files/oportunities/bootcamps/anexo-2-declaracion-jurada-bootcamps.docx
+++ b/src/assets/files/oportunities/bootcamps/anexo-2-declaracion-jurada-bootcamps.docx
@@ -547,13 +547,23 @@
           <w:szCs w:val="22"/>
         </w:rPr>
       </w:pPr>
-      <w:r>
-        <w:rPr>
-          <w:rFonts w:ascii="Arial" w:hAnsi="Arial" w:cs="Arial"/>
-          <w:sz w:val="22"/>
-          <w:szCs w:val="22"/>
-        </w:rPr>
-        <w:t xml:space="preserve">Que a la fecha de postulación por el financiamiento con fondos del Programa, no he recibido otras fuentes de financiamiento no reembolsables del sector público para financiar una capacitación/certificación del PINN. </w:t>
+      <w:proofErr w:type="gramStart"/>
+      <w:r>
+        <w:rPr>
+          <w:rFonts w:ascii="Arial" w:hAnsi="Arial" w:cs="Arial"/>
+          <w:sz w:val="22"/>
+          <w:szCs w:val="22"/>
+        </w:rPr>
+        <w:t>Que</w:t>
+      </w:r>
+      <w:proofErr w:type="gramEnd"/>
+      <w:r>
+        <w:rPr>
+          <w:rFonts w:ascii="Arial" w:hAnsi="Arial" w:cs="Arial"/>
+          <w:sz w:val="22"/>
+          <w:szCs w:val="22"/>
+        </w:rPr>
+        <w:t xml:space="preserve"> a la fecha de postulación por el financiamiento con fondos del Programa, no he recibido otras fuentes de financiamiento no reembolsables del sector público para financiar una capacitación/certificación del PINN. </w:t>
       </w:r>
     </w:p>
     <w:p>
@@ -576,7 +586,25 @@
           <w:sz w:val="22"/>
           <w:szCs w:val="22"/>
         </w:rPr>
-        <w:t xml:space="preserve">Que no he incurrido en incumplimiento contractual, en razón de la asignación de un beneficio por parte </w:t>
+        <w:t xml:space="preserve">Que no he incurrido en incumplimiento contractual, </w:t>
+      </w:r>
+      <w:proofErr w:type="gramStart"/>
+      <w:r>
+        <w:rPr>
+          <w:rFonts w:ascii="Arial" w:hAnsi="Arial" w:cs="Arial"/>
+          <w:sz w:val="22"/>
+          <w:szCs w:val="22"/>
+        </w:rPr>
+        <w:t>en razón de</w:t>
+      </w:r>
+      <w:proofErr w:type="gramEnd"/>
+      <w:r>
+        <w:rPr>
+          <w:rFonts w:ascii="Arial" w:hAnsi="Arial" w:cs="Arial"/>
+          <w:sz w:val="22"/>
+          <w:szCs w:val="22"/>
+        </w:rPr>
+        <w:t xml:space="preserve"> la asignación de un beneficio por parte </w:t>
       </w:r>
       <w:r>
         <w:rPr>
@@ -927,24 +955,23 @@
         <w:tabs>
           <w:tab w:val="left" w:pos="979"/>
         </w:tabs>
-        <w:rPr>
-          <w:rFonts w:ascii="Arial" w:hAnsi="Arial" w:cs="Arial"/>
-          <w:sz w:val="22"/>
-          <w:szCs w:val="22"/>
-        </w:rPr>
-      </w:pPr>
-    </w:p>
-    <w:p>
-      <w:pPr>
-        <w:tabs>
-          <w:tab w:val="left" w:pos="979"/>
-        </w:tabs>
-        <w:rPr>
-          <w:rFonts w:ascii="Arial" w:hAnsi="Arial" w:cs="Arial"/>
-          <w:sz w:val="22"/>
-          <w:szCs w:val="22"/>
-        </w:rPr>
-      </w:pPr>
+        <w:jc w:val="center"/>
+        <w:rPr>
+          <w:rFonts w:ascii="Arial" w:hAnsi="Arial" w:cs="Arial"/>
+          <w:b/>
+          <w:sz w:val="22"/>
+          <w:szCs w:val="22"/>
+        </w:rPr>
+      </w:pPr>
+      <w:r>
+        <w:rPr>
+          <w:rFonts w:ascii="Arial" w:hAnsi="Arial" w:cs="Arial"/>
+          <w:b/>
+          <w:sz w:val="22"/>
+          <w:szCs w:val="22"/>
+        </w:rPr>
+        <w:t>_____________________________________</w:t>
+      </w:r>
     </w:p>
     <w:p>
       <w:pPr>
@@ -955,29 +982,6 @@
         <w:rPr>
           <w:rFonts w:ascii="Arial" w:hAnsi="Arial" w:cs="Arial"/>
           <w:b/>
-          <w:sz w:val="22"/>
-          <w:szCs w:val="22"/>
-        </w:rPr>
-      </w:pPr>
-      <w:r>
-        <w:rPr>
-          <w:rFonts w:ascii="Arial" w:hAnsi="Arial" w:cs="Arial"/>
-          <w:b/>
-          <w:sz w:val="22"/>
-          <w:szCs w:val="22"/>
-        </w:rPr>
-        <w:t>_____________________________________</w:t>
-      </w:r>
-    </w:p>
-    <w:p>
-      <w:pPr>
-        <w:tabs>
-          <w:tab w:val="left" w:pos="979"/>
-        </w:tabs>
-        <w:jc w:val="center"/>
-        <w:rPr>
-          <w:rFonts w:ascii="Arial" w:hAnsi="Arial" w:cs="Arial"/>
-          <w:b/>
           <w:color w:val="00B0F0"/>
           <w:sz w:val="22"/>
           <w:szCs w:val="22"/>
@@ -1026,11 +1030,36 @@
       <w:pPr>
         <w:rPr>
           <w:rFonts w:ascii="Arial" w:hAnsi="Arial" w:cs="Arial"/>
+          <w:b/>
+          <w:bCs/>
           <w:sz w:val="22"/>
           <w:szCs w:val="22"/>
           <w:lang w:val="es-ES"/>
         </w:rPr>
       </w:pPr>
+      <w:r>
+        <w:rPr>
+          <w:rFonts w:ascii="Arial" w:hAnsi="Arial" w:cs="Arial"/>
+          <w:b/>
+          <w:bCs/>
+          <w:sz w:val="22"/>
+          <w:szCs w:val="22"/>
+          <w:lang w:val="es-ES"/>
+        </w:rPr>
+        <w:t xml:space="preserve">Nota: La presente declaración jurada se puede firmar con firma digital certificada emitida al amparo de lo dispuesto en la Ley de Certificados, Firmas Digitales y Documentos Electrónicos y su Reglamento. En caso de que no se cuente con firma digital, dicha declaración puede firmarse mediante firma manuscrita, y en ambos casos se debe enviar electrónicamente. De resultar adjudicatario y aceptar el beneficio, el original se deberá </w:t>
+      </w:r>
+      <w:r>
+        <w:rPr>
+          <w:rFonts w:ascii="Arial" w:hAnsi="Arial" w:cs="Arial"/>
+          <w:b/>
+          <w:bCs/>
+          <w:sz w:val="22"/>
+          <w:szCs w:val="22"/>
+          <w:lang w:val="es-ES"/>
+        </w:rPr>
+        <w:lastRenderedPageBreak/>
+        <w:t>enviar en físico a las oficinas de CINDE, ubicadas en San José, Escazú, Plaza Roble, Los Balcones, piso 4, para lo cual se podrán utilizar los servicios de Correos de Costa Rica o empresa similar. Para las entregas en persona, se tomarán todas las medidas de seguridad sanitaria acatando los lineamientos establecidos por el Ministerio de Salud.</w:t>
+      </w:r>
     </w:p>
     <w:sectPr>
       <w:headerReference w:type="default" r:id="rId8"/>

</xml_diff>